<commit_message>
Màj pour rapport de séance du 31.03.22
</commit_message>
<xml_diff>
--- a/Rapports_seances.docx
+++ b/Rapports_seances.docx
@@ -49,7 +49,19 @@
         <w:rPr>
           <w:u w:val="single"/>
         </w:rPr>
-        <w:t>SÉANCE DU 24.05.22 :</w:t>
+        <w:t>SÉANCE DU 24.0</w:t>
+      </w:r>
+      <w:r>
+        <w:rPr>
+          <w:u w:val="single"/>
+        </w:rPr>
+        <w:t>3</w:t>
+      </w:r>
+      <w:r>
+        <w:rPr>
+          <w:u w:val="single"/>
+        </w:rPr>
+        <w:t>.22 :</w:t>
       </w:r>
     </w:p>
     <w:p>
@@ -255,7 +267,13 @@
         <w:jc w:val="both"/>
       </w:pPr>
       <w:r>
-        <w:t>Fonction générant page htm (écriture)</w:t>
+        <w:t xml:space="preserve">Fonction générant page htm </w:t>
+      </w:r>
+      <w:r>
+        <w:t>l</w:t>
+      </w:r>
+      <w:r>
+        <w:t>(écriture)</w:t>
       </w:r>
     </w:p>
     <w:p>
@@ -331,6 +349,403 @@
         </w:rPr>
         <w:t>on</w:t>
       </w:r>
+    </w:p>
+    <w:p/>
+    <w:p/>
+    <w:p>
+      <w:pPr>
+        <w:rPr>
+          <w:u w:val="single"/>
+        </w:rPr>
+      </w:pPr>
+      <w:r>
+        <w:rPr>
+          <w:u w:val="single"/>
+        </w:rPr>
+        <w:t xml:space="preserve">SÉANCE DU </w:t>
+      </w:r>
+      <w:r>
+        <w:rPr>
+          <w:u w:val="single"/>
+        </w:rPr>
+        <w:t>31.03.</w:t>
+      </w:r>
+      <w:r>
+        <w:rPr>
+          <w:u w:val="single"/>
+        </w:rPr>
+        <w:t>22 :</w:t>
+      </w:r>
+    </w:p>
+    <w:p>
+      <w:pPr>
+        <w:rPr>
+          <w:u w:val="single"/>
+        </w:rPr>
+      </w:pPr>
+    </w:p>
+    <w:p>
+      <w:pPr>
+        <w:rPr>
+          <w:b/>
+          <w:bCs/>
+        </w:rPr>
+      </w:pPr>
+      <w:r>
+        <w:rPr>
+          <w:b/>
+          <w:bCs/>
+        </w:rPr>
+        <w:t xml:space="preserve">Progrès réalisés / attendus : </w:t>
+      </w:r>
+    </w:p>
+    <w:p>
+      <w:pPr>
+        <w:pStyle w:val="Paragraphedeliste"/>
+        <w:numPr>
+          <w:ilvl w:val="0"/>
+          <w:numId w:val="4"/>
+        </w:numPr>
+      </w:pPr>
+      <w:r>
+        <w:t>Nicol</w:t>
+      </w:r>
+      <w:r>
+        <w:t xml:space="preserve">as : fini parsing md </w:t>
+      </w:r>
+      <w:r>
+        <w:sym w:font="Wingdings" w:char="F0E0"/>
+      </w:r>
+      <w:r>
+        <w:t xml:space="preserve"> html , reste à parse yaml</w:t>
+      </w:r>
+    </w:p>
+    <w:p>
+      <w:pPr>
+        <w:pStyle w:val="Paragraphedeliste"/>
+        <w:numPr>
+          <w:ilvl w:val="0"/>
+          <w:numId w:val="4"/>
+        </w:numPr>
+      </w:pPr>
+      <w:r>
+        <w:t xml:space="preserve">Olivier   : </w:t>
+      </w:r>
+      <w:r>
+        <w:t>Correction du readme</w:t>
+      </w:r>
+      <w:r>
+        <w:t xml:space="preserve"> + </w:t>
+      </w:r>
+      <w:r>
+        <w:t>début command line</w:t>
+      </w:r>
+    </w:p>
+    <w:p>
+      <w:pPr>
+        <w:pStyle w:val="Paragraphedeliste"/>
+        <w:numPr>
+          <w:ilvl w:val="0"/>
+          <w:numId w:val="4"/>
+        </w:numPr>
+      </w:pPr>
+      <w:r>
+        <w:t xml:space="preserve">Victoria : </w:t>
+      </w:r>
+      <w:r>
+        <w:t>Début parsing Yaml</w:t>
+      </w:r>
+      <w:r>
+        <w:t> ;</w:t>
+      </w:r>
+      <w:r>
+        <w:t xml:space="preserve"> </w:t>
+      </w:r>
+      <w:r>
+        <w:t>recherche d’algorithme + débugs</w:t>
+      </w:r>
+      <w:r>
+        <w:t xml:space="preserve"> </w:t>
+      </w:r>
+    </w:p>
+    <w:p/>
+    <w:p>
+      <w:pPr>
+        <w:pStyle w:val="Paragraphedeliste"/>
+        <w:numPr>
+          <w:ilvl w:val="0"/>
+          <w:numId w:val="4"/>
+        </w:numPr>
+      </w:pPr>
+      <w:r>
+        <w:t xml:space="preserve">Par rapport à ce que nous avions prévu, nous pensions coder entièrement la traduction markdown </w:t>
+      </w:r>
+      <w:r>
+        <w:sym w:font="Wingdings" w:char="F0E0"/>
+      </w:r>
+      <w:r>
+        <w:t xml:space="preserve"> html. Nous avons cependant trouvé des fonctions déjà implémentées en librairie Java ; nous avons donc décidé d’utiliser ces fonctions. </w:t>
+      </w:r>
+    </w:p>
+    <w:p>
+      <w:pPr>
+        <w:rPr>
+          <w:b/>
+          <w:bCs/>
+        </w:rPr>
+      </w:pPr>
+    </w:p>
+    <w:p>
+      <w:pPr>
+        <w:tabs>
+          <w:tab w:val="left" w:pos="560"/>
+          <w:tab w:val="left" w:pos="1120"/>
+          <w:tab w:val="left" w:pos="1680"/>
+          <w:tab w:val="left" w:pos="2240"/>
+          <w:tab w:val="left" w:pos="2800"/>
+          <w:tab w:val="left" w:pos="3360"/>
+          <w:tab w:val="left" w:pos="3920"/>
+          <w:tab w:val="left" w:pos="4480"/>
+          <w:tab w:val="left" w:pos="5040"/>
+          <w:tab w:val="left" w:pos="5600"/>
+          <w:tab w:val="left" w:pos="6160"/>
+          <w:tab w:val="left" w:pos="6720"/>
+        </w:tabs>
+        <w:autoSpaceDE w:val="0"/>
+        <w:autoSpaceDN w:val="0"/>
+        <w:adjustRightInd w:val="0"/>
+        <w:rPr>
+          <w:b/>
+          <w:bCs/>
+        </w:rPr>
+      </w:pPr>
+      <w:r>
+        <w:rPr>
+          <w:b/>
+          <w:bCs/>
+        </w:rPr>
+        <w:t>S</w:t>
+      </w:r>
+      <w:r>
+        <w:rPr>
+          <w:b/>
+          <w:bCs/>
+        </w:rPr>
+        <w:t>électionner les stories à mettre en oeuvre ensemble</w:t>
+      </w:r>
+    </w:p>
+    <w:p>
+      <w:pPr>
+        <w:pStyle w:val="Paragraphedeliste"/>
+        <w:numPr>
+          <w:ilvl w:val="0"/>
+          <w:numId w:val="4"/>
+        </w:numPr>
+        <w:tabs>
+          <w:tab w:val="left" w:pos="560"/>
+          <w:tab w:val="left" w:pos="1120"/>
+          <w:tab w:val="left" w:pos="1680"/>
+          <w:tab w:val="left" w:pos="2240"/>
+          <w:tab w:val="left" w:pos="2800"/>
+          <w:tab w:val="left" w:pos="3360"/>
+          <w:tab w:val="left" w:pos="3920"/>
+          <w:tab w:val="left" w:pos="4480"/>
+          <w:tab w:val="left" w:pos="5040"/>
+          <w:tab w:val="left" w:pos="5600"/>
+          <w:tab w:val="left" w:pos="6160"/>
+          <w:tab w:val="left" w:pos="6720"/>
+        </w:tabs>
+        <w:autoSpaceDE w:val="0"/>
+        <w:autoSpaceDN w:val="0"/>
+        <w:adjustRightInd w:val="0"/>
+        <w:rPr>
+          <w:b/>
+          <w:bCs/>
+        </w:rPr>
+      </w:pPr>
+      <w:r>
+        <w:t xml:space="preserve">Nous allons continuer sur les story du sprint I </w:t>
+      </w:r>
+    </w:p>
+    <w:p>
+      <w:pPr>
+        <w:tabs>
+          <w:tab w:val="left" w:pos="560"/>
+          <w:tab w:val="left" w:pos="1120"/>
+          <w:tab w:val="left" w:pos="1680"/>
+          <w:tab w:val="left" w:pos="2240"/>
+          <w:tab w:val="left" w:pos="2800"/>
+          <w:tab w:val="left" w:pos="3360"/>
+          <w:tab w:val="left" w:pos="3920"/>
+          <w:tab w:val="left" w:pos="4480"/>
+          <w:tab w:val="left" w:pos="5040"/>
+          <w:tab w:val="left" w:pos="5600"/>
+          <w:tab w:val="left" w:pos="6160"/>
+          <w:tab w:val="left" w:pos="6720"/>
+        </w:tabs>
+        <w:autoSpaceDE w:val="0"/>
+        <w:autoSpaceDN w:val="0"/>
+        <w:adjustRightInd w:val="0"/>
+        <w:rPr>
+          <w:b/>
+          <w:bCs/>
+        </w:rPr>
+      </w:pPr>
+    </w:p>
+    <w:p>
+      <w:pPr>
+        <w:tabs>
+          <w:tab w:val="left" w:pos="560"/>
+          <w:tab w:val="left" w:pos="1120"/>
+          <w:tab w:val="left" w:pos="1680"/>
+          <w:tab w:val="left" w:pos="2240"/>
+          <w:tab w:val="left" w:pos="2800"/>
+          <w:tab w:val="left" w:pos="3360"/>
+          <w:tab w:val="left" w:pos="3920"/>
+          <w:tab w:val="left" w:pos="4480"/>
+          <w:tab w:val="left" w:pos="5040"/>
+          <w:tab w:val="left" w:pos="5600"/>
+          <w:tab w:val="left" w:pos="6160"/>
+          <w:tab w:val="left" w:pos="6720"/>
+        </w:tabs>
+        <w:autoSpaceDE w:val="0"/>
+        <w:autoSpaceDN w:val="0"/>
+        <w:adjustRightInd w:val="0"/>
+        <w:rPr>
+          <w:b/>
+          <w:bCs/>
+        </w:rPr>
+      </w:pPr>
+    </w:p>
+    <w:p>
+      <w:pPr>
+        <w:tabs>
+          <w:tab w:val="left" w:pos="560"/>
+          <w:tab w:val="left" w:pos="1120"/>
+          <w:tab w:val="left" w:pos="1680"/>
+          <w:tab w:val="left" w:pos="2240"/>
+          <w:tab w:val="left" w:pos="2800"/>
+          <w:tab w:val="left" w:pos="3360"/>
+          <w:tab w:val="left" w:pos="3920"/>
+          <w:tab w:val="left" w:pos="4480"/>
+          <w:tab w:val="left" w:pos="5040"/>
+          <w:tab w:val="left" w:pos="5600"/>
+          <w:tab w:val="left" w:pos="6160"/>
+          <w:tab w:val="left" w:pos="6720"/>
+        </w:tabs>
+        <w:autoSpaceDE w:val="0"/>
+        <w:autoSpaceDN w:val="0"/>
+        <w:adjustRightInd w:val="0"/>
+        <w:rPr>
+          <w:b/>
+          <w:bCs/>
+        </w:rPr>
+      </w:pPr>
+    </w:p>
+    <w:p>
+      <w:pPr>
+        <w:tabs>
+          <w:tab w:val="left" w:pos="560"/>
+          <w:tab w:val="left" w:pos="1120"/>
+          <w:tab w:val="left" w:pos="1680"/>
+          <w:tab w:val="left" w:pos="2240"/>
+          <w:tab w:val="left" w:pos="2800"/>
+          <w:tab w:val="left" w:pos="3360"/>
+          <w:tab w:val="left" w:pos="3920"/>
+          <w:tab w:val="left" w:pos="4480"/>
+          <w:tab w:val="left" w:pos="5040"/>
+          <w:tab w:val="left" w:pos="5600"/>
+          <w:tab w:val="left" w:pos="6160"/>
+          <w:tab w:val="left" w:pos="6720"/>
+        </w:tabs>
+        <w:autoSpaceDE w:val="0"/>
+        <w:autoSpaceDN w:val="0"/>
+        <w:adjustRightInd w:val="0"/>
+        <w:rPr>
+          <w:b/>
+          <w:bCs/>
+        </w:rPr>
+      </w:pPr>
+      <w:r>
+        <w:rPr>
+          <w:b/>
+          <w:bCs/>
+        </w:rPr>
+        <w:lastRenderedPageBreak/>
+        <w:t>Diviser les stories en tâches</w:t>
+      </w:r>
+    </w:p>
+    <w:p>
+      <w:pPr>
+        <w:tabs>
+          <w:tab w:val="left" w:pos="560"/>
+          <w:tab w:val="left" w:pos="1120"/>
+          <w:tab w:val="left" w:pos="1680"/>
+          <w:tab w:val="left" w:pos="2240"/>
+          <w:tab w:val="left" w:pos="2800"/>
+          <w:tab w:val="left" w:pos="3360"/>
+          <w:tab w:val="left" w:pos="3920"/>
+          <w:tab w:val="left" w:pos="4480"/>
+          <w:tab w:val="left" w:pos="5040"/>
+          <w:tab w:val="left" w:pos="5600"/>
+          <w:tab w:val="left" w:pos="6160"/>
+          <w:tab w:val="left" w:pos="6720"/>
+        </w:tabs>
+        <w:autoSpaceDE w:val="0"/>
+        <w:autoSpaceDN w:val="0"/>
+        <w:adjustRightInd w:val="0"/>
+        <w:rPr>
+          <w:b/>
+          <w:bCs/>
+        </w:rPr>
+      </w:pPr>
+    </w:p>
+    <w:p>
+      <w:pPr>
+        <w:tabs>
+          <w:tab w:val="left" w:pos="560"/>
+          <w:tab w:val="left" w:pos="1120"/>
+          <w:tab w:val="left" w:pos="1680"/>
+          <w:tab w:val="left" w:pos="2240"/>
+          <w:tab w:val="left" w:pos="2800"/>
+          <w:tab w:val="left" w:pos="3360"/>
+          <w:tab w:val="left" w:pos="3920"/>
+          <w:tab w:val="left" w:pos="4480"/>
+          <w:tab w:val="left" w:pos="5040"/>
+          <w:tab w:val="left" w:pos="5600"/>
+          <w:tab w:val="left" w:pos="6160"/>
+          <w:tab w:val="left" w:pos="6720"/>
+        </w:tabs>
+        <w:autoSpaceDE w:val="0"/>
+        <w:autoSpaceDN w:val="0"/>
+        <w:adjustRightInd w:val="0"/>
+        <w:rPr>
+          <w:b/>
+          <w:bCs/>
+        </w:rPr>
+      </w:pPr>
+    </w:p>
+    <w:p>
+      <w:pPr>
+        <w:rPr>
+          <w:b/>
+          <w:bCs/>
+        </w:rPr>
+      </w:pPr>
+      <w:r>
+        <w:rPr>
+          <w:b/>
+          <w:bCs/>
+        </w:rPr>
+        <w:t>Répartition du travail</w:t>
+      </w:r>
+    </w:p>
+    <w:p>
+      <w:pPr>
+        <w:rPr>
+          <w:u w:val="single"/>
+        </w:rPr>
+      </w:pPr>
     </w:p>
     <w:sectPr>
       <w:pgSz w:w="11900" w:h="16840"/>
@@ -1208,6 +1623,7 @@
   <w:style w:type="paragraph" w:default="1" w:styleId="Normal">
     <w:name w:val="Normal"/>
     <w:qFormat/>
+    <w:rsid w:val="006F05C0"/>
   </w:style>
   <w:style w:type="paragraph" w:styleId="Titre1">
     <w:name w:val="heading 1"/>

</xml_diff>

<commit_message>
Fichiers tests créées, écriture de fonction de parsing complète, reste à prendre un fichier en paramètre et sortir un fichier également
</commit_message>
<xml_diff>
--- a/Rapports_seances.docx
+++ b/Rapports_seances.docx
@@ -747,6 +747,675 @@
         </w:rPr>
       </w:pPr>
     </w:p>
+    <w:p>
+      <w:pPr>
+        <w:rPr>
+          <w:u w:val="single"/>
+        </w:rPr>
+      </w:pPr>
+      <w:r>
+        <w:rPr>
+          <w:u w:val="single"/>
+        </w:rPr>
+        <w:t xml:space="preserve">SÉANCE DU </w:t>
+      </w:r>
+      <w:r>
+        <w:rPr>
+          <w:u w:val="single"/>
+        </w:rPr>
+        <w:t>07.04.</w:t>
+      </w:r>
+      <w:r>
+        <w:rPr>
+          <w:u w:val="single"/>
+        </w:rPr>
+        <w:t>22 :</w:t>
+      </w:r>
+    </w:p>
+    <w:p>
+      <w:pPr>
+        <w:rPr>
+          <w:u w:val="single"/>
+        </w:rPr>
+      </w:pPr>
+    </w:p>
+    <w:p>
+      <w:pPr>
+        <w:rPr>
+          <w:b/>
+          <w:bCs/>
+        </w:rPr>
+      </w:pPr>
+      <w:r>
+        <w:rPr>
+          <w:b/>
+          <w:bCs/>
+        </w:rPr>
+        <w:t xml:space="preserve">Progrès réalisés / attendus : </w:t>
+      </w:r>
+    </w:p>
+    <w:p/>
+    <w:tbl>
+      <w:tblPr>
+        <w:tblStyle w:val="Grilledutableau"/>
+        <w:tblW w:w="0" w:type="auto"/>
+        <w:tblLook w:val="04A0" w:firstRow="1" w:lastRow="0" w:firstColumn="1" w:lastColumn="0" w:noHBand="0" w:noVBand="1"/>
+      </w:tblPr>
+      <w:tblGrid>
+        <w:gridCol w:w="1111"/>
+        <w:gridCol w:w="2145"/>
+        <w:gridCol w:w="3154"/>
+        <w:gridCol w:w="2646"/>
+      </w:tblGrid>
+      <w:tr>
+        <w:tc>
+          <w:tcPr>
+            <w:tcW w:w="1111" w:type="dxa"/>
+          </w:tcPr>
+          <w:p/>
+        </w:tc>
+        <w:tc>
+          <w:tcPr>
+            <w:tcW w:w="2145" w:type="dxa"/>
+          </w:tcPr>
+          <w:p>
+            <w:r>
+              <w:t>attendu</w:t>
+            </w:r>
+          </w:p>
+        </w:tc>
+        <w:tc>
+          <w:tcPr>
+            <w:tcW w:w="3154" w:type="dxa"/>
+          </w:tcPr>
+          <w:p>
+            <w:r>
+              <w:t>réalisé</w:t>
+            </w:r>
+          </w:p>
+        </w:tc>
+        <w:tc>
+          <w:tcPr>
+            <w:tcW w:w="2646" w:type="dxa"/>
+          </w:tcPr>
+          <w:p>
+            <w:r>
+              <w:t>prochain objectif</w:t>
+            </w:r>
+          </w:p>
+        </w:tc>
+      </w:tr>
+      <w:tr>
+        <w:tc>
+          <w:tcPr>
+            <w:tcW w:w="1111" w:type="dxa"/>
+          </w:tcPr>
+          <w:p>
+            <w:r>
+              <w:t>Nicolas</w:t>
+            </w:r>
+          </w:p>
+        </w:tc>
+        <w:tc>
+          <w:tcPr>
+            <w:tcW w:w="2145" w:type="dxa"/>
+          </w:tcPr>
+          <w:p>
+            <w:r>
+              <w:t xml:space="preserve">Ajouter lecture fichier pour le parser (string </w:t>
+            </w:r>
+            <w:r>
+              <w:sym w:font="Wingdings" w:char="F0E0"/>
+            </w:r>
+            <w:r>
+              <w:t xml:space="preserve"> fichier)</w:t>
+            </w:r>
+          </w:p>
+        </w:tc>
+        <w:tc>
+          <w:tcPr>
+            <w:tcW w:w="3154" w:type="dxa"/>
+          </w:tcPr>
+          <w:p>
+            <w:r>
+              <w:t>Ajouté lecture de fichier pour le parser</w:t>
+            </w:r>
+          </w:p>
+        </w:tc>
+        <w:tc>
+          <w:tcPr>
+            <w:tcW w:w="2646" w:type="dxa"/>
+          </w:tcPr>
+          <w:p/>
+        </w:tc>
+      </w:tr>
+      <w:tr>
+        <w:trPr>
+          <w:trHeight w:val="969"/>
+        </w:trPr>
+        <w:tc>
+          <w:tcPr>
+            <w:tcW w:w="1111" w:type="dxa"/>
+          </w:tcPr>
+          <w:p>
+            <w:r>
+              <w:t>Olivier</w:t>
+            </w:r>
+          </w:p>
+        </w:tc>
+        <w:tc>
+          <w:tcPr>
+            <w:tcW w:w="2145" w:type="dxa"/>
+          </w:tcPr>
+          <w:p>
+            <w:r>
+              <w:t>Cli version init, compile, build et clean</w:t>
+            </w:r>
+          </w:p>
+        </w:tc>
+        <w:tc>
+          <w:tcPr>
+            <w:tcW w:w="3154" w:type="dxa"/>
+          </w:tcPr>
+          <w:p>
+            <w:r>
+              <w:t>Recherches pour command line, struggle sur fonction « version »</w:t>
+            </w:r>
+          </w:p>
+          <w:p/>
+        </w:tc>
+        <w:tc>
+          <w:tcPr>
+            <w:tcW w:w="2646" w:type="dxa"/>
+          </w:tcPr>
+          <w:p/>
+        </w:tc>
+      </w:tr>
+      <w:tr>
+        <w:tc>
+          <w:tcPr>
+            <w:tcW w:w="1111" w:type="dxa"/>
+          </w:tcPr>
+          <w:p>
+            <w:r>
+              <w:t>Victoria</w:t>
+            </w:r>
+          </w:p>
+        </w:tc>
+        <w:tc>
+          <w:tcPr>
+            <w:tcW w:w="2145" w:type="dxa"/>
+          </w:tcPr>
+          <w:p>
+            <w:r>
+              <w:t>Traitement du YAML</w:t>
+            </w:r>
+          </w:p>
+        </w:tc>
+        <w:tc>
+          <w:tcPr>
+            <w:tcW w:w="3154" w:type="dxa"/>
+          </w:tcPr>
+          <w:p>
+            <w:r>
+              <w:t xml:space="preserve">Trouvé implémentation markdown + YAML tout en 1, debug </w:t>
+            </w:r>
+            <w:r>
+              <w:sym w:font="Wingdings" w:char="F0E0"/>
+            </w:r>
+            <w:r>
+              <w:t xml:space="preserve"> à implémenter auj</w:t>
+            </w:r>
+          </w:p>
+        </w:tc>
+        <w:tc>
+          <w:tcPr>
+            <w:tcW w:w="2646" w:type="dxa"/>
+          </w:tcPr>
+          <w:p/>
+        </w:tc>
+      </w:tr>
+    </w:tbl>
+    <w:p/>
+    <w:p/>
+    <w:p>
+      <w:pPr>
+        <w:pStyle w:val="Paragraphedeliste"/>
+        <w:numPr>
+          <w:ilvl w:val="0"/>
+          <w:numId w:val="4"/>
+        </w:numPr>
+      </w:pPr>
+      <w:r>
+        <w:t xml:space="preserve">Par rapport à ce que nous avions prévu, nous pensions coder entièrement la traduction markdown </w:t>
+      </w:r>
+      <w:r>
+        <w:sym w:font="Wingdings" w:char="F0E0"/>
+      </w:r>
+      <w:r>
+        <w:t xml:space="preserve"> html. Nous avons cependant trouvé des fonctions déjà implémentées en librairie Java ; nous avons donc décidé d’utiliser ces fonctions. </w:t>
+      </w:r>
+    </w:p>
+    <w:p>
+      <w:pPr>
+        <w:rPr>
+          <w:b/>
+          <w:bCs/>
+        </w:rPr>
+      </w:pPr>
+    </w:p>
+    <w:p>
+      <w:pPr>
+        <w:tabs>
+          <w:tab w:val="left" w:pos="560"/>
+          <w:tab w:val="left" w:pos="1120"/>
+          <w:tab w:val="left" w:pos="1680"/>
+          <w:tab w:val="left" w:pos="2240"/>
+          <w:tab w:val="left" w:pos="2800"/>
+          <w:tab w:val="left" w:pos="3360"/>
+          <w:tab w:val="left" w:pos="3920"/>
+          <w:tab w:val="left" w:pos="4480"/>
+          <w:tab w:val="left" w:pos="5040"/>
+          <w:tab w:val="left" w:pos="5600"/>
+          <w:tab w:val="left" w:pos="6160"/>
+          <w:tab w:val="left" w:pos="6720"/>
+        </w:tabs>
+        <w:autoSpaceDE w:val="0"/>
+        <w:autoSpaceDN w:val="0"/>
+        <w:adjustRightInd w:val="0"/>
+        <w:rPr>
+          <w:b/>
+          <w:bCs/>
+        </w:rPr>
+      </w:pPr>
+      <w:r>
+        <w:rPr>
+          <w:b/>
+          <w:bCs/>
+        </w:rPr>
+        <w:t>S</w:t>
+      </w:r>
+      <w:r>
+        <w:rPr>
+          <w:b/>
+          <w:bCs/>
+        </w:rPr>
+        <w:t>électionner les stories à mettre en oeuvre ensemble</w:t>
+      </w:r>
+    </w:p>
+    <w:p>
+      <w:pPr>
+        <w:tabs>
+          <w:tab w:val="left" w:pos="560"/>
+          <w:tab w:val="left" w:pos="1120"/>
+          <w:tab w:val="left" w:pos="1680"/>
+          <w:tab w:val="left" w:pos="2240"/>
+          <w:tab w:val="left" w:pos="2800"/>
+          <w:tab w:val="left" w:pos="3360"/>
+          <w:tab w:val="left" w:pos="3920"/>
+          <w:tab w:val="left" w:pos="4480"/>
+          <w:tab w:val="left" w:pos="5040"/>
+          <w:tab w:val="left" w:pos="5600"/>
+          <w:tab w:val="left" w:pos="6160"/>
+          <w:tab w:val="left" w:pos="6720"/>
+        </w:tabs>
+        <w:autoSpaceDE w:val="0"/>
+        <w:autoSpaceDN w:val="0"/>
+        <w:adjustRightInd w:val="0"/>
+      </w:pPr>
+      <w:r>
+        <w:t>Nous allons continuer les stories du Sprint I.</w:t>
+      </w:r>
+    </w:p>
+    <w:p>
+      <w:pPr>
+        <w:tabs>
+          <w:tab w:val="left" w:pos="560"/>
+          <w:tab w:val="left" w:pos="1120"/>
+          <w:tab w:val="left" w:pos="1680"/>
+          <w:tab w:val="left" w:pos="2240"/>
+          <w:tab w:val="left" w:pos="2800"/>
+          <w:tab w:val="left" w:pos="3360"/>
+          <w:tab w:val="left" w:pos="3920"/>
+          <w:tab w:val="left" w:pos="4480"/>
+          <w:tab w:val="left" w:pos="5040"/>
+          <w:tab w:val="left" w:pos="5600"/>
+          <w:tab w:val="left" w:pos="6160"/>
+          <w:tab w:val="left" w:pos="6720"/>
+        </w:tabs>
+        <w:autoSpaceDE w:val="0"/>
+        <w:autoSpaceDN w:val="0"/>
+        <w:adjustRightInd w:val="0"/>
+        <w:rPr>
+          <w:b/>
+          <w:bCs/>
+        </w:rPr>
+      </w:pPr>
+    </w:p>
+    <w:p>
+      <w:pPr>
+        <w:tabs>
+          <w:tab w:val="left" w:pos="560"/>
+          <w:tab w:val="left" w:pos="1120"/>
+          <w:tab w:val="left" w:pos="1680"/>
+          <w:tab w:val="left" w:pos="2240"/>
+          <w:tab w:val="left" w:pos="2800"/>
+          <w:tab w:val="left" w:pos="3360"/>
+          <w:tab w:val="left" w:pos="3920"/>
+          <w:tab w:val="left" w:pos="4480"/>
+          <w:tab w:val="left" w:pos="5040"/>
+          <w:tab w:val="left" w:pos="5600"/>
+          <w:tab w:val="left" w:pos="6160"/>
+          <w:tab w:val="left" w:pos="6720"/>
+        </w:tabs>
+        <w:autoSpaceDE w:val="0"/>
+        <w:autoSpaceDN w:val="0"/>
+        <w:adjustRightInd w:val="0"/>
+        <w:rPr>
+          <w:b/>
+          <w:bCs/>
+        </w:rPr>
+      </w:pPr>
+      <w:r>
+        <w:rPr>
+          <w:b/>
+          <w:bCs/>
+        </w:rPr>
+        <w:t>Diviser les stories en tâches</w:t>
+      </w:r>
+    </w:p>
+    <w:p>
+      <w:pPr>
+        <w:pStyle w:val="Paragraphedeliste"/>
+        <w:numPr>
+          <w:ilvl w:val="0"/>
+          <w:numId w:val="4"/>
+        </w:numPr>
+        <w:tabs>
+          <w:tab w:val="left" w:pos="560"/>
+          <w:tab w:val="left" w:pos="1120"/>
+          <w:tab w:val="left" w:pos="1680"/>
+          <w:tab w:val="left" w:pos="2240"/>
+          <w:tab w:val="left" w:pos="2800"/>
+          <w:tab w:val="left" w:pos="3360"/>
+          <w:tab w:val="left" w:pos="3920"/>
+          <w:tab w:val="left" w:pos="4480"/>
+          <w:tab w:val="left" w:pos="5040"/>
+          <w:tab w:val="left" w:pos="5600"/>
+          <w:tab w:val="left" w:pos="6160"/>
+          <w:tab w:val="left" w:pos="6720"/>
+        </w:tabs>
+        <w:autoSpaceDE w:val="0"/>
+        <w:autoSpaceDN w:val="0"/>
+        <w:adjustRightInd w:val="0"/>
+      </w:pPr>
+      <w:r>
+        <w:t>c</w:t>
+      </w:r>
+      <w:r>
+        <w:t>li version</w:t>
+      </w:r>
+    </w:p>
+    <w:p>
+      <w:pPr>
+        <w:pStyle w:val="Paragraphedeliste"/>
+        <w:numPr>
+          <w:ilvl w:val="0"/>
+          <w:numId w:val="4"/>
+        </w:numPr>
+        <w:tabs>
+          <w:tab w:val="left" w:pos="560"/>
+          <w:tab w:val="left" w:pos="1120"/>
+          <w:tab w:val="left" w:pos="1680"/>
+          <w:tab w:val="left" w:pos="2240"/>
+          <w:tab w:val="left" w:pos="2800"/>
+          <w:tab w:val="left" w:pos="3360"/>
+          <w:tab w:val="left" w:pos="3920"/>
+          <w:tab w:val="left" w:pos="4480"/>
+          <w:tab w:val="left" w:pos="5040"/>
+          <w:tab w:val="left" w:pos="5600"/>
+          <w:tab w:val="left" w:pos="6160"/>
+          <w:tab w:val="left" w:pos="6720"/>
+        </w:tabs>
+        <w:autoSpaceDE w:val="0"/>
+        <w:autoSpaceDN w:val="0"/>
+        <w:adjustRightInd w:val="0"/>
+      </w:pPr>
+      <w:r>
+        <w:t xml:space="preserve">cli </w:t>
+      </w:r>
+      <w:r>
+        <w:t>init</w:t>
+      </w:r>
+    </w:p>
+    <w:p>
+      <w:pPr>
+        <w:pStyle w:val="Paragraphedeliste"/>
+        <w:numPr>
+          <w:ilvl w:val="0"/>
+          <w:numId w:val="4"/>
+        </w:numPr>
+        <w:tabs>
+          <w:tab w:val="left" w:pos="560"/>
+          <w:tab w:val="left" w:pos="1120"/>
+          <w:tab w:val="left" w:pos="1680"/>
+          <w:tab w:val="left" w:pos="2240"/>
+          <w:tab w:val="left" w:pos="2800"/>
+          <w:tab w:val="left" w:pos="3360"/>
+          <w:tab w:val="left" w:pos="3920"/>
+          <w:tab w:val="left" w:pos="4480"/>
+          <w:tab w:val="left" w:pos="5040"/>
+          <w:tab w:val="left" w:pos="5600"/>
+          <w:tab w:val="left" w:pos="6160"/>
+          <w:tab w:val="left" w:pos="6720"/>
+        </w:tabs>
+        <w:autoSpaceDE w:val="0"/>
+        <w:autoSpaceDN w:val="0"/>
+        <w:adjustRightInd w:val="0"/>
+      </w:pPr>
+      <w:r>
+        <w:t>cli compile</w:t>
+      </w:r>
+    </w:p>
+    <w:p>
+      <w:pPr>
+        <w:pStyle w:val="Paragraphedeliste"/>
+        <w:numPr>
+          <w:ilvl w:val="0"/>
+          <w:numId w:val="4"/>
+        </w:numPr>
+        <w:tabs>
+          <w:tab w:val="left" w:pos="560"/>
+          <w:tab w:val="left" w:pos="1120"/>
+          <w:tab w:val="left" w:pos="1680"/>
+          <w:tab w:val="left" w:pos="2240"/>
+          <w:tab w:val="left" w:pos="2800"/>
+          <w:tab w:val="left" w:pos="3360"/>
+          <w:tab w:val="left" w:pos="3920"/>
+          <w:tab w:val="left" w:pos="4480"/>
+          <w:tab w:val="left" w:pos="5040"/>
+          <w:tab w:val="left" w:pos="5600"/>
+          <w:tab w:val="left" w:pos="6160"/>
+          <w:tab w:val="left" w:pos="6720"/>
+        </w:tabs>
+        <w:autoSpaceDE w:val="0"/>
+        <w:autoSpaceDN w:val="0"/>
+        <w:adjustRightInd w:val="0"/>
+      </w:pPr>
+      <w:r>
+        <w:t>cli clean</w:t>
+      </w:r>
+    </w:p>
+    <w:p>
+      <w:pPr>
+        <w:pStyle w:val="Paragraphedeliste"/>
+        <w:numPr>
+          <w:ilvl w:val="0"/>
+          <w:numId w:val="4"/>
+        </w:numPr>
+        <w:tabs>
+          <w:tab w:val="left" w:pos="560"/>
+          <w:tab w:val="left" w:pos="1120"/>
+          <w:tab w:val="left" w:pos="1680"/>
+          <w:tab w:val="left" w:pos="2240"/>
+          <w:tab w:val="left" w:pos="2800"/>
+          <w:tab w:val="left" w:pos="3360"/>
+          <w:tab w:val="left" w:pos="3920"/>
+          <w:tab w:val="left" w:pos="4480"/>
+          <w:tab w:val="left" w:pos="5040"/>
+          <w:tab w:val="left" w:pos="5600"/>
+          <w:tab w:val="left" w:pos="6160"/>
+          <w:tab w:val="left" w:pos="6720"/>
+        </w:tabs>
+        <w:autoSpaceDE w:val="0"/>
+        <w:autoSpaceDN w:val="0"/>
+        <w:adjustRightInd w:val="0"/>
+      </w:pPr>
+      <w:r>
+        <w:t xml:space="preserve">traitement + tests md et YAML </w:t>
+      </w:r>
+    </w:p>
+    <w:p>
+      <w:pPr>
+        <w:tabs>
+          <w:tab w:val="left" w:pos="560"/>
+          <w:tab w:val="left" w:pos="1120"/>
+          <w:tab w:val="left" w:pos="1680"/>
+          <w:tab w:val="left" w:pos="2240"/>
+          <w:tab w:val="left" w:pos="2800"/>
+          <w:tab w:val="left" w:pos="3360"/>
+          <w:tab w:val="left" w:pos="3920"/>
+          <w:tab w:val="left" w:pos="4480"/>
+          <w:tab w:val="left" w:pos="5040"/>
+          <w:tab w:val="left" w:pos="5600"/>
+          <w:tab w:val="left" w:pos="6160"/>
+          <w:tab w:val="left" w:pos="6720"/>
+        </w:tabs>
+        <w:autoSpaceDE w:val="0"/>
+        <w:autoSpaceDN w:val="0"/>
+        <w:adjustRightInd w:val="0"/>
+        <w:rPr>
+          <w:b/>
+          <w:bCs/>
+        </w:rPr>
+      </w:pPr>
+    </w:p>
+    <w:p>
+      <w:pPr>
+        <w:rPr>
+          <w:b/>
+          <w:bCs/>
+        </w:rPr>
+      </w:pPr>
+      <w:r>
+        <w:rPr>
+          <w:b/>
+          <w:bCs/>
+        </w:rPr>
+        <w:t>Répartition du travail</w:t>
+      </w:r>
+    </w:p>
+    <w:p>
+      <w:pPr>
+        <w:rPr>
+          <w:u w:val="single"/>
+        </w:rPr>
+      </w:pPr>
+    </w:p>
+    <w:p>
+      <w:pPr>
+        <w:pStyle w:val="Paragraphedeliste"/>
+        <w:numPr>
+          <w:ilvl w:val="0"/>
+          <w:numId w:val="4"/>
+        </w:numPr>
+      </w:pPr>
+      <w:r>
+        <w:t>Vic : YAML</w:t>
+      </w:r>
+      <w:r>
+        <w:t>+md intégrés</w:t>
+      </w:r>
+    </w:p>
+    <w:p>
+      <w:pPr>
+        <w:pStyle w:val="Paragraphedeliste"/>
+        <w:numPr>
+          <w:ilvl w:val="0"/>
+          <w:numId w:val="4"/>
+        </w:numPr>
+      </w:pPr>
+      <w:r>
+        <w:t>Olivier :</w:t>
+      </w:r>
+      <w:r>
+        <w:t xml:space="preserve"> commandes </w:t>
+      </w:r>
+    </w:p>
+    <w:p>
+      <w:pPr>
+        <w:pStyle w:val="Paragraphedeliste"/>
+        <w:numPr>
+          <w:ilvl w:val="0"/>
+          <w:numId w:val="4"/>
+        </w:numPr>
+      </w:pPr>
+      <w:r>
+        <w:t>Nicolas : tests YAML + md intégré</w:t>
+      </w:r>
+    </w:p>
+    <w:p/>
+    <w:p>
+      <w:pPr>
+        <w:rPr>
+          <w:u w:val="single"/>
+        </w:rPr>
+      </w:pPr>
+      <w:r>
+        <w:rPr>
+          <w:u w:val="single"/>
+        </w:rPr>
+        <w:t xml:space="preserve">SÉANCE DU </w:t>
+      </w:r>
+      <w:r>
+        <w:rPr>
+          <w:u w:val="single"/>
+        </w:rPr>
+        <w:t>14</w:t>
+      </w:r>
+      <w:r>
+        <w:rPr>
+          <w:u w:val="single"/>
+        </w:rPr>
+        <w:t>.04.</w:t>
+      </w:r>
+      <w:r>
+        <w:rPr>
+          <w:u w:val="single"/>
+        </w:rPr>
+        <w:t>22 :</w:t>
+      </w:r>
+    </w:p>
+    <w:p>
+      <w:pPr>
+        <w:rPr>
+          <w:u w:val="single"/>
+        </w:rPr>
+      </w:pPr>
+    </w:p>
+    <w:p>
+      <w:pPr>
+        <w:pStyle w:val="Paragraphedeliste"/>
+        <w:numPr>
+          <w:ilvl w:val="0"/>
+          <w:numId w:val="4"/>
+        </w:numPr>
+      </w:pPr>
+      <w:r>
+        <w:t xml:space="preserve">Vic : check avec Nicolas la fonction, pour qu’elle crée et écrive direct un fichier html </w:t>
+      </w:r>
+    </w:p>
+    <w:p/>
     <w:sectPr>
       <w:pgSz w:w="11900" w:h="16840"/>
       <w:pgMar w:top="1417" w:right="1417" w:bottom="1417" w:left="1417" w:header="708" w:footer="708" w:gutter="0"/>
@@ -1705,6 +2374,22 @@
       <w:contextualSpacing/>
     </w:pPr>
   </w:style>
+  <w:style w:type="table" w:styleId="Grilledutableau">
+    <w:name w:val="Table Grid"/>
+    <w:basedOn w:val="TableauNormal"/>
+    <w:uiPriority w:val="39"/>
+    <w:rsid w:val="00035E77"/>
+    <w:tblPr>
+      <w:tblBorders>
+        <w:top w:val="single" w:sz="4" w:space="0" w:color="auto"/>
+        <w:left w:val="single" w:sz="4" w:space="0" w:color="auto"/>
+        <w:bottom w:val="single" w:sz="4" w:space="0" w:color="auto"/>
+        <w:right w:val="single" w:sz="4" w:space="0" w:color="auto"/>
+        <w:insideH w:val="single" w:sz="4" w:space="0" w:color="auto"/>
+        <w:insideV w:val="single" w:sz="4" w:space="0" w:color="auto"/>
+      </w:tblBorders>
+    </w:tblPr>
+  </w:style>
 </w:styles>
 </file>
 

</xml_diff>

<commit_message>
Parser test pas fini, rapport de seances màj
</commit_message>
<xml_diff>
--- a/Rapports_seances.docx
+++ b/Rapports_seances.docx
@@ -1405,6 +1405,199 @@
     </w:p>
     <w:p>
       <w:pPr>
+        <w:rPr>
+          <w:b/>
+          <w:bCs/>
+        </w:rPr>
+      </w:pPr>
+      <w:r>
+        <w:rPr>
+          <w:b/>
+          <w:bCs/>
+        </w:rPr>
+        <w:t xml:space="preserve">Progrès réalisés / attendus : </w:t>
+      </w:r>
+    </w:p>
+    <w:p/>
+    <w:tbl>
+      <w:tblPr>
+        <w:tblStyle w:val="Grilledutableau"/>
+        <w:tblW w:w="0" w:type="auto"/>
+        <w:tblLook w:val="04A0" w:firstRow="1" w:lastRow="0" w:firstColumn="1" w:lastColumn="0" w:noHBand="0" w:noVBand="1"/>
+      </w:tblPr>
+      <w:tblGrid>
+        <w:gridCol w:w="1111"/>
+        <w:gridCol w:w="2145"/>
+        <w:gridCol w:w="3154"/>
+        <w:gridCol w:w="2646"/>
+      </w:tblGrid>
+      <w:tr>
+        <w:tc>
+          <w:tcPr>
+            <w:tcW w:w="1111" w:type="dxa"/>
+          </w:tcPr>
+          <w:p/>
+        </w:tc>
+        <w:tc>
+          <w:tcPr>
+            <w:tcW w:w="2145" w:type="dxa"/>
+          </w:tcPr>
+          <w:p>
+            <w:r>
+              <w:t>attendu</w:t>
+            </w:r>
+          </w:p>
+        </w:tc>
+        <w:tc>
+          <w:tcPr>
+            <w:tcW w:w="3154" w:type="dxa"/>
+          </w:tcPr>
+          <w:p>
+            <w:r>
+              <w:t>réalisé</w:t>
+            </w:r>
+          </w:p>
+        </w:tc>
+        <w:tc>
+          <w:tcPr>
+            <w:tcW w:w="2646" w:type="dxa"/>
+          </w:tcPr>
+          <w:p>
+            <w:r>
+              <w:t>prochain objectif</w:t>
+            </w:r>
+          </w:p>
+        </w:tc>
+      </w:tr>
+      <w:tr>
+        <w:tc>
+          <w:tcPr>
+            <w:tcW w:w="1111" w:type="dxa"/>
+          </w:tcPr>
+          <w:p>
+            <w:r>
+              <w:t>Nicolas</w:t>
+            </w:r>
+          </w:p>
+        </w:tc>
+        <w:tc>
+          <w:tcPr>
+            <w:tcW w:w="2145" w:type="dxa"/>
+          </w:tcPr>
+          <w:p>
+            <w:r>
+              <w:t>tests YAML + md intégré</w:t>
+            </w:r>
+          </w:p>
+        </w:tc>
+        <w:tc>
+          <w:tcPr>
+            <w:tcW w:w="3154" w:type="dxa"/>
+          </w:tcPr>
+          <w:p>
+            <w:r>
+              <w:t>Ajouté lecture de fichier pour le parser</w:t>
+            </w:r>
+          </w:p>
+        </w:tc>
+        <w:tc>
+          <w:tcPr>
+            <w:tcW w:w="2646" w:type="dxa"/>
+          </w:tcPr>
+          <w:p/>
+        </w:tc>
+      </w:tr>
+      <w:tr>
+        <w:trPr>
+          <w:trHeight w:val="969"/>
+        </w:trPr>
+        <w:tc>
+          <w:tcPr>
+            <w:tcW w:w="1111" w:type="dxa"/>
+          </w:tcPr>
+          <w:p>
+            <w:r>
+              <w:t>Olivier</w:t>
+            </w:r>
+          </w:p>
+        </w:tc>
+        <w:tc>
+          <w:tcPr>
+            <w:tcW w:w="2145" w:type="dxa"/>
+          </w:tcPr>
+          <w:p>
+            <w:r>
+              <w:t>commandes</w:t>
+            </w:r>
+          </w:p>
+        </w:tc>
+        <w:tc>
+          <w:tcPr>
+            <w:tcW w:w="3154" w:type="dxa"/>
+          </w:tcPr>
+          <w:p>
+            <w:r>
+              <w:t>Recherches pour command line, struggle sur fonction « version »</w:t>
+            </w:r>
+          </w:p>
+          <w:p/>
+        </w:tc>
+        <w:tc>
+          <w:tcPr>
+            <w:tcW w:w="2646" w:type="dxa"/>
+          </w:tcPr>
+          <w:p/>
+        </w:tc>
+      </w:tr>
+      <w:tr>
+        <w:tc>
+          <w:tcPr>
+            <w:tcW w:w="1111" w:type="dxa"/>
+          </w:tcPr>
+          <w:p>
+            <w:r>
+              <w:t>Victoria</w:t>
+            </w:r>
+          </w:p>
+        </w:tc>
+        <w:tc>
+          <w:tcPr>
+            <w:tcW w:w="2145" w:type="dxa"/>
+          </w:tcPr>
+          <w:p>
+            <w:r>
+              <w:t>YAML</w:t>
+            </w:r>
+            <w:r>
+              <w:t>+md intégrés</w:t>
+            </w:r>
+          </w:p>
+        </w:tc>
+        <w:tc>
+          <w:tcPr>
+            <w:tcW w:w="3154" w:type="dxa"/>
+          </w:tcPr>
+          <w:p>
+            <w:r>
+              <w:t>YAML</w:t>
+            </w:r>
+            <w:r>
+              <w:t>+md intégrés</w:t>
+            </w:r>
+          </w:p>
+        </w:tc>
+        <w:tc>
+          <w:tcPr>
+            <w:tcW w:w="2646" w:type="dxa"/>
+          </w:tcPr>
+          <w:p/>
+        </w:tc>
+      </w:tr>
+    </w:tbl>
+    <w:p/>
+    <w:p/>
+    <w:p>
+      <w:pPr>
         <w:pStyle w:val="Paragraphedeliste"/>
         <w:numPr>
           <w:ilvl w:val="0"/>
@@ -1412,10 +1605,640 @@
         </w:numPr>
       </w:pPr>
       <w:r>
+        <w:t xml:space="preserve">Par rapport à ce que nous avions prévu, nous pensions coder entièrement la traduction markdown </w:t>
+      </w:r>
+      <w:r>
+        <w:sym w:font="Wingdings" w:char="F0E0"/>
+      </w:r>
+      <w:r>
+        <w:t xml:space="preserve"> html. Nous avons cependant trouvé des fonctions déjà implémentées en librairie Java ; nous avons donc décidé d’utiliser ces fonctions. </w:t>
+      </w:r>
+    </w:p>
+    <w:p>
+      <w:pPr>
+        <w:rPr>
+          <w:b/>
+          <w:bCs/>
+        </w:rPr>
+      </w:pPr>
+    </w:p>
+    <w:p>
+      <w:pPr>
+        <w:tabs>
+          <w:tab w:val="left" w:pos="560"/>
+          <w:tab w:val="left" w:pos="1120"/>
+          <w:tab w:val="left" w:pos="1680"/>
+          <w:tab w:val="left" w:pos="2240"/>
+          <w:tab w:val="left" w:pos="2800"/>
+          <w:tab w:val="left" w:pos="3360"/>
+          <w:tab w:val="left" w:pos="3920"/>
+          <w:tab w:val="left" w:pos="4480"/>
+          <w:tab w:val="left" w:pos="5040"/>
+          <w:tab w:val="left" w:pos="5600"/>
+          <w:tab w:val="left" w:pos="6160"/>
+          <w:tab w:val="left" w:pos="6720"/>
+        </w:tabs>
+        <w:autoSpaceDE w:val="0"/>
+        <w:autoSpaceDN w:val="0"/>
+        <w:adjustRightInd w:val="0"/>
+        <w:rPr>
+          <w:b/>
+          <w:bCs/>
+        </w:rPr>
+      </w:pPr>
+      <w:r>
+        <w:rPr>
+          <w:b/>
+          <w:bCs/>
+        </w:rPr>
+        <w:t>S</w:t>
+      </w:r>
+      <w:r>
+        <w:rPr>
+          <w:b/>
+          <w:bCs/>
+        </w:rPr>
+        <w:t>électionner les stories à mettre en oeuvre ensemble</w:t>
+      </w:r>
+    </w:p>
+    <w:p>
+      <w:pPr>
+        <w:tabs>
+          <w:tab w:val="left" w:pos="560"/>
+          <w:tab w:val="left" w:pos="1120"/>
+          <w:tab w:val="left" w:pos="1680"/>
+          <w:tab w:val="left" w:pos="2240"/>
+          <w:tab w:val="left" w:pos="2800"/>
+          <w:tab w:val="left" w:pos="3360"/>
+          <w:tab w:val="left" w:pos="3920"/>
+          <w:tab w:val="left" w:pos="4480"/>
+          <w:tab w:val="left" w:pos="5040"/>
+          <w:tab w:val="left" w:pos="5600"/>
+          <w:tab w:val="left" w:pos="6160"/>
+          <w:tab w:val="left" w:pos="6720"/>
+        </w:tabs>
+        <w:autoSpaceDE w:val="0"/>
+        <w:autoSpaceDN w:val="0"/>
+        <w:adjustRightInd w:val="0"/>
+      </w:pPr>
+      <w:r>
+        <w:t>Nous allons continuer les stories du Sprint I.</w:t>
+      </w:r>
+    </w:p>
+    <w:p>
+      <w:pPr>
+        <w:tabs>
+          <w:tab w:val="left" w:pos="560"/>
+          <w:tab w:val="left" w:pos="1120"/>
+          <w:tab w:val="left" w:pos="1680"/>
+          <w:tab w:val="left" w:pos="2240"/>
+          <w:tab w:val="left" w:pos="2800"/>
+          <w:tab w:val="left" w:pos="3360"/>
+          <w:tab w:val="left" w:pos="3920"/>
+          <w:tab w:val="left" w:pos="4480"/>
+          <w:tab w:val="left" w:pos="5040"/>
+          <w:tab w:val="left" w:pos="5600"/>
+          <w:tab w:val="left" w:pos="6160"/>
+          <w:tab w:val="left" w:pos="6720"/>
+        </w:tabs>
+        <w:autoSpaceDE w:val="0"/>
+        <w:autoSpaceDN w:val="0"/>
+        <w:adjustRightInd w:val="0"/>
+        <w:rPr>
+          <w:b/>
+          <w:bCs/>
+        </w:rPr>
+      </w:pPr>
+    </w:p>
+    <w:p>
+      <w:pPr>
+        <w:tabs>
+          <w:tab w:val="left" w:pos="560"/>
+          <w:tab w:val="left" w:pos="1120"/>
+          <w:tab w:val="left" w:pos="1680"/>
+          <w:tab w:val="left" w:pos="2240"/>
+          <w:tab w:val="left" w:pos="2800"/>
+          <w:tab w:val="left" w:pos="3360"/>
+          <w:tab w:val="left" w:pos="3920"/>
+          <w:tab w:val="left" w:pos="4480"/>
+          <w:tab w:val="left" w:pos="5040"/>
+          <w:tab w:val="left" w:pos="5600"/>
+          <w:tab w:val="left" w:pos="6160"/>
+          <w:tab w:val="left" w:pos="6720"/>
+        </w:tabs>
+        <w:autoSpaceDE w:val="0"/>
+        <w:autoSpaceDN w:val="0"/>
+        <w:adjustRightInd w:val="0"/>
+        <w:rPr>
+          <w:b/>
+          <w:bCs/>
+        </w:rPr>
+      </w:pPr>
+      <w:r>
+        <w:rPr>
+          <w:b/>
+          <w:bCs/>
+        </w:rPr>
+        <w:t>Diviser les stories en tâches</w:t>
+      </w:r>
+    </w:p>
+    <w:p>
+      <w:pPr>
+        <w:pStyle w:val="Paragraphedeliste"/>
+        <w:numPr>
+          <w:ilvl w:val="0"/>
+          <w:numId w:val="4"/>
+        </w:numPr>
+        <w:tabs>
+          <w:tab w:val="left" w:pos="560"/>
+          <w:tab w:val="left" w:pos="1120"/>
+          <w:tab w:val="left" w:pos="1680"/>
+          <w:tab w:val="left" w:pos="2240"/>
+          <w:tab w:val="left" w:pos="2800"/>
+          <w:tab w:val="left" w:pos="3360"/>
+          <w:tab w:val="left" w:pos="3920"/>
+          <w:tab w:val="left" w:pos="4480"/>
+          <w:tab w:val="left" w:pos="5040"/>
+          <w:tab w:val="left" w:pos="5600"/>
+          <w:tab w:val="left" w:pos="6160"/>
+          <w:tab w:val="left" w:pos="6720"/>
+        </w:tabs>
+        <w:autoSpaceDE w:val="0"/>
+        <w:autoSpaceDN w:val="0"/>
+        <w:adjustRightInd w:val="0"/>
+      </w:pPr>
+      <w:r>
+        <w:t>c</w:t>
+      </w:r>
+      <w:r>
+        <w:t>li version</w:t>
+      </w:r>
+    </w:p>
+    <w:p>
+      <w:pPr>
+        <w:pStyle w:val="Paragraphedeliste"/>
+        <w:numPr>
+          <w:ilvl w:val="0"/>
+          <w:numId w:val="4"/>
+        </w:numPr>
+        <w:tabs>
+          <w:tab w:val="left" w:pos="560"/>
+          <w:tab w:val="left" w:pos="1120"/>
+          <w:tab w:val="left" w:pos="1680"/>
+          <w:tab w:val="left" w:pos="2240"/>
+          <w:tab w:val="left" w:pos="2800"/>
+          <w:tab w:val="left" w:pos="3360"/>
+          <w:tab w:val="left" w:pos="3920"/>
+          <w:tab w:val="left" w:pos="4480"/>
+          <w:tab w:val="left" w:pos="5040"/>
+          <w:tab w:val="left" w:pos="5600"/>
+          <w:tab w:val="left" w:pos="6160"/>
+          <w:tab w:val="left" w:pos="6720"/>
+        </w:tabs>
+        <w:autoSpaceDE w:val="0"/>
+        <w:autoSpaceDN w:val="0"/>
+        <w:adjustRightInd w:val="0"/>
+      </w:pPr>
+      <w:r>
+        <w:t>cli init</w:t>
+      </w:r>
+    </w:p>
+    <w:p>
+      <w:pPr>
+        <w:pStyle w:val="Paragraphedeliste"/>
+        <w:numPr>
+          <w:ilvl w:val="0"/>
+          <w:numId w:val="4"/>
+        </w:numPr>
+        <w:tabs>
+          <w:tab w:val="left" w:pos="560"/>
+          <w:tab w:val="left" w:pos="1120"/>
+          <w:tab w:val="left" w:pos="1680"/>
+          <w:tab w:val="left" w:pos="2240"/>
+          <w:tab w:val="left" w:pos="2800"/>
+          <w:tab w:val="left" w:pos="3360"/>
+          <w:tab w:val="left" w:pos="3920"/>
+          <w:tab w:val="left" w:pos="4480"/>
+          <w:tab w:val="left" w:pos="5040"/>
+          <w:tab w:val="left" w:pos="5600"/>
+          <w:tab w:val="left" w:pos="6160"/>
+          <w:tab w:val="left" w:pos="6720"/>
+        </w:tabs>
+        <w:autoSpaceDE w:val="0"/>
+        <w:autoSpaceDN w:val="0"/>
+        <w:adjustRightInd w:val="0"/>
+      </w:pPr>
+      <w:r>
+        <w:t>cli compile</w:t>
+      </w:r>
+    </w:p>
+    <w:p>
+      <w:pPr>
+        <w:pStyle w:val="Paragraphedeliste"/>
+        <w:numPr>
+          <w:ilvl w:val="0"/>
+          <w:numId w:val="4"/>
+        </w:numPr>
+        <w:tabs>
+          <w:tab w:val="left" w:pos="560"/>
+          <w:tab w:val="left" w:pos="1120"/>
+          <w:tab w:val="left" w:pos="1680"/>
+          <w:tab w:val="left" w:pos="2240"/>
+          <w:tab w:val="left" w:pos="2800"/>
+          <w:tab w:val="left" w:pos="3360"/>
+          <w:tab w:val="left" w:pos="3920"/>
+          <w:tab w:val="left" w:pos="4480"/>
+          <w:tab w:val="left" w:pos="5040"/>
+          <w:tab w:val="left" w:pos="5600"/>
+          <w:tab w:val="left" w:pos="6160"/>
+          <w:tab w:val="left" w:pos="6720"/>
+        </w:tabs>
+        <w:autoSpaceDE w:val="0"/>
+        <w:autoSpaceDN w:val="0"/>
+        <w:adjustRightInd w:val="0"/>
+      </w:pPr>
+      <w:r>
+        <w:t>cli clean</w:t>
+      </w:r>
+    </w:p>
+    <w:p>
+      <w:pPr>
+        <w:pStyle w:val="Paragraphedeliste"/>
+        <w:numPr>
+          <w:ilvl w:val="0"/>
+          <w:numId w:val="4"/>
+        </w:numPr>
+        <w:tabs>
+          <w:tab w:val="left" w:pos="560"/>
+          <w:tab w:val="left" w:pos="1120"/>
+          <w:tab w:val="left" w:pos="1680"/>
+          <w:tab w:val="left" w:pos="2240"/>
+          <w:tab w:val="left" w:pos="2800"/>
+          <w:tab w:val="left" w:pos="3360"/>
+          <w:tab w:val="left" w:pos="3920"/>
+          <w:tab w:val="left" w:pos="4480"/>
+          <w:tab w:val="left" w:pos="5040"/>
+          <w:tab w:val="left" w:pos="5600"/>
+          <w:tab w:val="left" w:pos="6160"/>
+          <w:tab w:val="left" w:pos="6720"/>
+        </w:tabs>
+        <w:autoSpaceDE w:val="0"/>
+        <w:autoSpaceDN w:val="0"/>
+        <w:adjustRightInd w:val="0"/>
+      </w:pPr>
+      <w:r>
+        <w:t xml:space="preserve">traitement + tests md et YAML </w:t>
+      </w:r>
+    </w:p>
+    <w:p>
+      <w:pPr>
+        <w:tabs>
+          <w:tab w:val="left" w:pos="560"/>
+          <w:tab w:val="left" w:pos="1120"/>
+          <w:tab w:val="left" w:pos="1680"/>
+          <w:tab w:val="left" w:pos="2240"/>
+          <w:tab w:val="left" w:pos="2800"/>
+          <w:tab w:val="left" w:pos="3360"/>
+          <w:tab w:val="left" w:pos="3920"/>
+          <w:tab w:val="left" w:pos="4480"/>
+          <w:tab w:val="left" w:pos="5040"/>
+          <w:tab w:val="left" w:pos="5600"/>
+          <w:tab w:val="left" w:pos="6160"/>
+          <w:tab w:val="left" w:pos="6720"/>
+        </w:tabs>
+        <w:autoSpaceDE w:val="0"/>
+        <w:autoSpaceDN w:val="0"/>
+        <w:adjustRightInd w:val="0"/>
+        <w:rPr>
+          <w:b/>
+          <w:bCs/>
+        </w:rPr>
+      </w:pPr>
+    </w:p>
+    <w:p>
+      <w:pPr>
+        <w:rPr>
+          <w:b/>
+          <w:bCs/>
+        </w:rPr>
+      </w:pPr>
+      <w:r>
+        <w:rPr>
+          <w:b/>
+          <w:bCs/>
+        </w:rPr>
+        <w:t>Répartition du travail</w:t>
+      </w:r>
+    </w:p>
+    <w:p>
+      <w:pPr>
+        <w:rPr>
+          <w:u w:val="single"/>
+        </w:rPr>
+      </w:pPr>
+    </w:p>
+    <w:p>
+      <w:pPr>
+        <w:pStyle w:val="Paragraphedeliste"/>
+        <w:numPr>
+          <w:ilvl w:val="0"/>
+          <w:numId w:val="4"/>
+        </w:numPr>
+      </w:pPr>
+      <w:r>
+        <w:t>Vic : YAML</w:t>
+      </w:r>
+      <w:r>
+        <w:t>+md intégrés</w:t>
+      </w:r>
+    </w:p>
+    <w:p>
+      <w:pPr>
+        <w:pStyle w:val="Paragraphedeliste"/>
+        <w:numPr>
+          <w:ilvl w:val="0"/>
+          <w:numId w:val="4"/>
+        </w:numPr>
+      </w:pPr>
+      <w:r>
+        <w:t>Olivier :</w:t>
+      </w:r>
+      <w:r>
+        <w:t xml:space="preserve"> commandes </w:t>
+      </w:r>
+    </w:p>
+    <w:p>
+      <w:pPr>
+        <w:pStyle w:val="Paragraphedeliste"/>
+        <w:numPr>
+          <w:ilvl w:val="0"/>
+          <w:numId w:val="4"/>
+        </w:numPr>
+      </w:pPr>
+      <w:r>
+        <w:t>Nicolas : tests YAML + md intégré</w:t>
+      </w:r>
+    </w:p>
+    <w:p>
+      <w:pPr>
+        <w:rPr>
+          <w:u w:val="single"/>
+        </w:rPr>
+      </w:pPr>
+    </w:p>
+    <w:p>
+      <w:pPr>
+        <w:rPr>
+          <w:u w:val="single"/>
+        </w:rPr>
+      </w:pPr>
+    </w:p>
+    <w:p>
+      <w:pPr>
+        <w:pStyle w:val="Paragraphedeliste"/>
+        <w:numPr>
+          <w:ilvl w:val="0"/>
+          <w:numId w:val="4"/>
+        </w:numPr>
+      </w:pPr>
+      <w:r>
         <w:t xml:space="preserve">Vic : check avec Nicolas la fonction, pour qu’elle crée et écrive direct un fichier html </w:t>
       </w:r>
     </w:p>
     <w:p/>
+    <w:p>
+      <w:r>
+        <w:t>Dire qu’on a choisi de mettre les noms de fichiers en chemin relatif</w:t>
+      </w:r>
+    </w:p>
+    <w:p/>
+    <w:p>
+      <w:pPr>
+        <w:pBdr>
+          <w:top w:val="single" w:sz="4" w:space="1" w:color="auto"/>
+          <w:left w:val="single" w:sz="4" w:space="4" w:color="auto"/>
+          <w:bottom w:val="single" w:sz="4" w:space="1" w:color="auto"/>
+          <w:right w:val="single" w:sz="4" w:space="4" w:color="auto"/>
+        </w:pBdr>
+      </w:pPr>
+      <w:r>
+        <w:t xml:space="preserve">Mettre ça dans le portfolio : </w:t>
+      </w:r>
+    </w:p>
+    <w:p>
+      <w:pPr>
+        <w:pBdr>
+          <w:top w:val="single" w:sz="4" w:space="1" w:color="auto"/>
+          <w:left w:val="single" w:sz="4" w:space="4" w:color="auto"/>
+          <w:bottom w:val="single" w:sz="4" w:space="1" w:color="auto"/>
+          <w:right w:val="single" w:sz="4" w:space="4" w:color="auto"/>
+        </w:pBdr>
+      </w:pPr>
+      <w:r>
+        <w:t xml:space="preserve">On a fait comme ça (avant) dans premier sprint, puis on a commencé comme ça dans le sprint II </w:t>
+      </w:r>
+    </w:p>
+    <w:p>
+      <w:pPr>
+        <w:pBdr>
+          <w:top w:val="single" w:sz="4" w:space="1" w:color="auto"/>
+          <w:left w:val="single" w:sz="4" w:space="4" w:color="auto"/>
+          <w:bottom w:val="single" w:sz="4" w:space="1" w:color="auto"/>
+          <w:right w:val="single" w:sz="4" w:space="4" w:color="auto"/>
+        </w:pBdr>
+      </w:pPr>
+    </w:p>
+    <w:p>
+      <w:pPr>
+        <w:pBdr>
+          <w:top w:val="single" w:sz="4" w:space="1" w:color="auto"/>
+          <w:left w:val="single" w:sz="4" w:space="4" w:color="auto"/>
+          <w:bottom w:val="single" w:sz="4" w:space="1" w:color="auto"/>
+          <w:right w:val="single" w:sz="4" w:space="4" w:color="auto"/>
+        </w:pBdr>
+        <w:rPr>
+          <w:color w:val="FF0000"/>
+        </w:rPr>
+      </w:pPr>
+      <w:r>
+        <w:rPr>
+          <w:color w:val="FF0000"/>
+        </w:rPr>
+        <w:sym w:font="Wingdings" w:char="F0E0"/>
+      </w:r>
+      <w:r>
+        <w:rPr>
+          <w:color w:val="FF0000"/>
+        </w:rPr>
+        <w:t xml:space="preserve"> niveau issue : c’est quoi une issue pour nous ? </w:t>
+      </w:r>
+    </w:p>
+    <w:p>
+      <w:pPr>
+        <w:pBdr>
+          <w:top w:val="single" w:sz="4" w:space="1" w:color="auto"/>
+          <w:left w:val="single" w:sz="4" w:space="4" w:color="auto"/>
+          <w:bottom w:val="single" w:sz="4" w:space="1" w:color="auto"/>
+          <w:right w:val="single" w:sz="4" w:space="4" w:color="auto"/>
+        </w:pBdr>
+        <w:rPr>
+          <w:color w:val="FF0000"/>
+        </w:rPr>
+      </w:pPr>
+      <w:r>
+        <w:rPr>
+          <w:color w:val="FF0000"/>
+        </w:rPr>
+        <w:sym w:font="Wingdings" w:char="F0E0"/>
+      </w:r>
+      <w:r>
+        <w:rPr>
+          <w:color w:val="FF0000"/>
+        </w:rPr>
+        <w:t xml:space="preserve"> Convensions : </w:t>
+      </w:r>
+    </w:p>
+    <w:p>
+      <w:pPr>
+        <w:pStyle w:val="Paragraphedeliste"/>
+        <w:numPr>
+          <w:ilvl w:val="0"/>
+          <w:numId w:val="4"/>
+        </w:numPr>
+        <w:pBdr>
+          <w:top w:val="single" w:sz="4" w:space="1" w:color="auto"/>
+          <w:left w:val="single" w:sz="4" w:space="4" w:color="auto"/>
+          <w:bottom w:val="single" w:sz="4" w:space="1" w:color="auto"/>
+          <w:right w:val="single" w:sz="4" w:space="4" w:color="auto"/>
+        </w:pBdr>
+        <w:rPr>
+          <w:color w:val="FF0000"/>
+        </w:rPr>
+      </w:pPr>
+      <w:r>
+        <w:rPr>
+          <w:color w:val="FF0000"/>
+        </w:rPr>
+        <w:t xml:space="preserve">Commit commencent par </w:t>
+      </w:r>
+      <w:r>
+        <w:rPr>
+          <w:color w:val="FF0000"/>
+        </w:rPr>
+        <w:t>fonctionel, fini par ce qui reste a faire sur branche</w:t>
+      </w:r>
+    </w:p>
+    <w:p>
+      <w:pPr>
+        <w:pStyle w:val="Paragraphedeliste"/>
+        <w:numPr>
+          <w:ilvl w:val="0"/>
+          <w:numId w:val="4"/>
+        </w:numPr>
+        <w:pBdr>
+          <w:top w:val="single" w:sz="4" w:space="1" w:color="auto"/>
+          <w:left w:val="single" w:sz="4" w:space="4" w:color="auto"/>
+          <w:bottom w:val="single" w:sz="4" w:space="1" w:color="auto"/>
+          <w:right w:val="single" w:sz="4" w:space="4" w:color="auto"/>
+        </w:pBdr>
+        <w:rPr>
+          <w:color w:val="FF0000"/>
+        </w:rPr>
+      </w:pPr>
+      <w:r>
+        <w:rPr>
+          <w:color w:val="FF0000"/>
+        </w:rPr>
+        <w:t>Quand issue finir, mettre DONE (blabla)</w:t>
+      </w:r>
+    </w:p>
+    <w:p>
+      <w:pPr>
+        <w:pStyle w:val="Paragraphedeliste"/>
+        <w:numPr>
+          <w:ilvl w:val="0"/>
+          <w:numId w:val="4"/>
+        </w:numPr>
+        <w:pBdr>
+          <w:top w:val="single" w:sz="4" w:space="1" w:color="auto"/>
+          <w:left w:val="single" w:sz="4" w:space="4" w:color="auto"/>
+          <w:bottom w:val="single" w:sz="4" w:space="1" w:color="auto"/>
+          <w:right w:val="single" w:sz="4" w:space="4" w:color="auto"/>
+        </w:pBdr>
+        <w:rPr>
+          <w:color w:val="FF0000"/>
+        </w:rPr>
+      </w:pPr>
+      <w:r>
+        <w:rPr>
+          <w:color w:val="FF0000"/>
+        </w:rPr>
+        <w:t>Nommage de branches : fb-blabla pour une nouvelle fonctionnalité</w:t>
+      </w:r>
+    </w:p>
+    <w:p>
+      <w:pPr>
+        <w:pStyle w:val="Paragraphedeliste"/>
+        <w:numPr>
+          <w:ilvl w:val="0"/>
+          <w:numId w:val="4"/>
+        </w:numPr>
+        <w:pBdr>
+          <w:top w:val="single" w:sz="4" w:space="1" w:color="auto"/>
+          <w:left w:val="single" w:sz="4" w:space="4" w:color="auto"/>
+          <w:bottom w:val="single" w:sz="4" w:space="1" w:color="auto"/>
+          <w:right w:val="single" w:sz="4" w:space="4" w:color="auto"/>
+        </w:pBdr>
+        <w:rPr>
+          <w:color w:val="FF0000"/>
+        </w:rPr>
+      </w:pPr>
+      <w:r>
+        <w:rPr>
+          <w:color w:val="FF0000"/>
+        </w:rPr>
+        <w:t>Se mettre d’accord sur si on utilise des issues ou des checkbox</w:t>
+      </w:r>
+    </w:p>
+    <w:p>
+      <w:pPr>
+        <w:rPr>
+          <w:color w:val="FF0000"/>
+        </w:rPr>
+      </w:pPr>
+    </w:p>
+    <w:p>
+      <w:pPr>
+        <w:rPr>
+          <w:color w:val="FF0000"/>
+        </w:rPr>
+      </w:pPr>
+      <w:r>
+        <w:rPr>
+          <w:color w:val="FF0000"/>
+        </w:rPr>
+        <w:t xml:space="preserve">Dans portfolio : </w:t>
+      </w:r>
+    </w:p>
+    <w:p>
+      <w:pPr>
+        <w:pStyle w:val="Paragraphedeliste"/>
+        <w:numPr>
+          <w:ilvl w:val="0"/>
+          <w:numId w:val="4"/>
+        </w:numPr>
+        <w:rPr>
+          <w:color w:val="FF0000"/>
+        </w:rPr>
+      </w:pPr>
+      <w:r>
+        <w:rPr>
+          <w:color w:val="FF0000"/>
+        </w:rPr>
+        <w:lastRenderedPageBreak/>
+        <w:t>Soucis rencontrés, évolution, collaboration (difficile ou pas), temps pris, etc.</w:t>
+      </w:r>
+    </w:p>
     <w:sectPr>
       <w:pgSz w:w="11900" w:h="16840"/>
       <w:pgMar w:top="1417" w:right="1417" w:bottom="1417" w:left="1417" w:header="708" w:footer="708" w:gutter="0"/>
@@ -1663,7 +2486,7 @@
       <w:lvlText w:val="-"/>
       <w:lvlJc w:val="left"/>
       <w:pPr>
-        <w:ind w:left="502" w:hanging="360"/>
+        <w:ind w:left="360" w:hanging="360"/>
       </w:pPr>
       <w:rPr>
         <w:rFonts w:ascii="Calibri" w:eastAsiaTheme="minorHAnsi" w:hAnsi="Calibri" w:cs="Calibri" w:hint="default"/>

</xml_diff>